<commit_message>
Added some thoughts to the roadmap.
</commit_message>
<xml_diff>
--- a/Roadmap.docx
+++ b/Roadmap.docx
@@ -60,69 +60,36 @@
       <w:pPr>
         <w:jc w:val="center"/>
       </w:pPr>
-      <w:r>
-        <w:t>R3</w:t>
-      </w:r>
     </w:p>
     <w:p>
       <w:pPr>
         <w:jc w:val="center"/>
-      </w:pPr>
+        <w:rPr>
+          <w:b/>
+        </w:rPr>
+      </w:pPr>
+      <w:r>
+        <w:rPr>
+          <w:b/>
+        </w:rPr>
+        <w:t>BACKLOG:</w:t>
+      </w:r>
     </w:p>
     <w:p>
       <w:pPr>
         <w:jc w:val="center"/>
-        <w:rPr>
-          <w:b/>
-        </w:rPr>
-      </w:pPr>
-      <w:r>
-        <w:rPr>
-          <w:b/>
-        </w:rPr>
-        <w:t>BACKLOG:</w:t>
-      </w:r>
-    </w:p>
-    <w:p>
-      <w:pPr>
-        <w:jc w:val="center"/>
-      </w:pPr>
-    </w:p>
-    <w:p>
-      <w:pPr>
-        <w:jc w:val="center"/>
-      </w:pPr>
-      <w:r>
-        <w:t>L1</w:t>
-      </w:r>
-    </w:p>
-    <w:p>
-      <w:pPr>
-        <w:jc w:val="center"/>
-      </w:pPr>
-    </w:p>
-    <w:p>
-      <w:pPr>
-        <w:jc w:val="center"/>
-      </w:pPr>
-      <w:r>
-        <w:t>A1</w:t>
-      </w:r>
-    </w:p>
-    <w:p>
-      <w:pPr>
-        <w:jc w:val="center"/>
-      </w:pPr>
-    </w:p>
-    <w:p>
-      <w:pPr>
-        <w:jc w:val="center"/>
-      </w:pPr>
-      <w:r>
-        <w:t>S2</w:t>
-      </w:r>
-    </w:p>
-    <w:p/>
+      </w:pPr>
+    </w:p>
+    <w:p/>
+    <w:p/>
+    <w:p/>
+    <w:p/>
+    <w:p/>
+    <w:p/>
+    <w:p>
+      <w:bookmarkStart w:id="0" w:name="_GoBack"/>
+      <w:bookmarkEnd w:id="0"/>
+    </w:p>
     <w:p/>
     <w:p/>
     <w:p/>
@@ -874,17 +841,7 @@
           <w:i/>
           <w:u w:val="single"/>
         </w:rPr>
-        <w:t xml:space="preserve"> Powe</w:t>
-      </w:r>
-      <w:bookmarkStart w:id="0" w:name="_GoBack"/>
-      <w:bookmarkEnd w:id="0"/>
-      <w:r>
-        <w:rPr>
-          <w:b/>
-          <w:i/>
-          <w:u w:val="single"/>
-        </w:rPr>
-        <w:t>r Propositions (L</w:t>
+        <w:t xml:space="preserve"> Power Propositions (L</w:t>
       </w:r>
       <w:r>
         <w:rPr>
@@ -1319,7 +1276,10 @@
         </w:numPr>
       </w:pPr>
       <w:r>
-        <w:t>Attack Plan: This would require a theoretical justification, as opposed to a numerical calculation.  I believe this is possible through multivariate equation wrangling.</w:t>
+        <w:t>Attack Plan: This would require a theoretical justification</w:t>
+      </w:r>
+      <w:r>
+        <w:t>.</w:t>
       </w:r>
     </w:p>
     <w:p/>
@@ -1417,59 +1377,95 @@
         <w:t>Evidence: CoPaths graphs do exist, see G2</w:t>
       </w:r>
     </w:p>
-    <w:p/>
-    <w:p/>
-    <w:p/>
-    <w:p/>
-    <w:p/>
-    <w:p/>
-    <w:p/>
-    <w:p/>
-    <w:p/>
-    <w:p>
-      <w:pPr>
-        <w:jc w:val="center"/>
-        <w:rPr>
-          <w:b/>
-          <w:i/>
-          <w:u w:val="single"/>
-        </w:rPr>
-      </w:pPr>
-      <w:r>
-        <w:rPr>
-          <w:b/>
-          <w:i/>
-          <w:u w:val="single"/>
-        </w:rPr>
-        <w:t>Examining Subgraphs (S</w:t>
-      </w:r>
-      <w:r>
-        <w:rPr>
-          <w:b/>
-          <w:i/>
-          <w:u w:val="single"/>
-        </w:rPr>
-        <w:t>)</w:t>
-      </w:r>
-    </w:p>
-    <w:p/>
-    <w:p>
-      <w:pPr>
-        <w:rPr>
-          <w:b/>
-        </w:rPr>
-      </w:pPr>
-      <w:r>
-        <w:rPr>
-          <w:b/>
-        </w:rPr>
-        <w:t>S1:</w:t>
-      </w:r>
-      <w:r>
-        <w:rPr>
-          <w:b/>
-        </w:rPr>
-        <w:tab/>
+    <w:p>
+      <w:pPr>
+        <w:rPr>
+          <w:b/>
+        </w:rPr>
+      </w:pPr>
+    </w:p>
+    <w:p>
+      <w:pPr>
+        <w:rPr>
+          <w:b/>
+        </w:rPr>
+      </w:pPr>
+      <w:r>
+        <w:rPr>
+          <w:b/>
+        </w:rPr>
+        <w:t xml:space="preserve">L5:     </w:t>
+      </w:r>
+      <w:r>
+        <w:rPr>
+          <w:b/>
+        </w:rPr>
+        <w:t>For a path graph, we know how much power we need to differentiate all vertices.</w:t>
+      </w:r>
+    </w:p>
+    <w:p>
+      <w:pPr>
+        <w:pStyle w:val="ListParagraph"/>
+        <w:numPr>
+          <w:ilvl w:val="0"/>
+          <w:numId w:val="4"/>
+        </w:numPr>
+      </w:pPr>
+      <w:r>
+        <w:t xml:space="preserve">Status: </w:t>
+      </w:r>
+      <w:r>
+        <w:rPr>
+          <w:highlight w:val="green"/>
+        </w:rPr>
+        <w:t>True</w:t>
+      </w:r>
+    </w:p>
+    <w:p>
+      <w:pPr>
+        <w:pStyle w:val="ListParagraph"/>
+        <w:numPr>
+          <w:ilvl w:val="0"/>
+          <w:numId w:val="4"/>
+        </w:numPr>
+      </w:pPr>
+      <w:r>
+        <w:t xml:space="preserve">Evidence: </w:t>
+      </w:r>
+      <w:r>
+        <w:t xml:space="preserve">Theoretical explanation based on how graph equivalence classes divide.  Provided in the Book, it is my first objectively successful theoretical </w:t>
+      </w:r>
+      <w:proofErr w:type="spellStart"/>
+      <w:r>
+        <w:t>postive</w:t>
+      </w:r>
+      <w:proofErr w:type="spellEnd"/>
+      <w:r>
+        <w:t xml:space="preserve"> proof.</w:t>
+      </w:r>
+    </w:p>
+    <w:p>
+      <w:pPr>
+        <w:ind w:left="360"/>
+      </w:pPr>
+    </w:p>
+    <w:p>
+      <w:pPr>
+        <w:rPr>
+          <w:b/>
+        </w:rPr>
+      </w:pPr>
+      <w:r>
+        <w:rPr>
+          <w:b/>
+        </w:rPr>
+        <w:t>L6</w:t>
+      </w:r>
+      <w:r>
+        <w:rPr>
+          <w:b/>
+        </w:rPr>
+        <w:t xml:space="preserve">:     </w:t>
       </w:r>
       <w:proofErr w:type="spellStart"/>
       <w:proofErr w:type="gramStart"/>
@@ -1491,6 +1487,122 @@
         <w:rPr>
           <w:b/>
         </w:rPr>
+        <w:t xml:space="preserve">v1, v2, p), p &lt;= P,   then for any p, </w:t>
+      </w:r>
+      <w:proofErr w:type="spellStart"/>
+      <w:r>
+        <w:rPr>
+          <w:b/>
+        </w:rPr>
+        <w:t>PEquals</w:t>
+      </w:r>
+      <w:proofErr w:type="spellEnd"/>
+      <w:r>
+        <w:rPr>
+          <w:b/>
+        </w:rPr>
+        <w:t>(v1, v2, p)</w:t>
+      </w:r>
+    </w:p>
+    <w:p>
+      <w:pPr>
+        <w:pStyle w:val="ListParagraph"/>
+        <w:numPr>
+          <w:ilvl w:val="0"/>
+          <w:numId w:val="4"/>
+        </w:numPr>
+      </w:pPr>
+      <w:r>
+        <w:t xml:space="preserve">Status: </w:t>
+      </w:r>
+      <w:r>
+        <w:rPr>
+          <w:highlight w:val="cyan"/>
+        </w:rPr>
+        <w:t>Likely</w:t>
+      </w:r>
+    </w:p>
+    <w:p>
+      <w:pPr>
+        <w:pStyle w:val="ListParagraph"/>
+        <w:numPr>
+          <w:ilvl w:val="0"/>
+          <w:numId w:val="4"/>
+        </w:numPr>
+      </w:pPr>
+      <w:r>
+        <w:t xml:space="preserve">Evidence: </w:t>
+      </w:r>
+      <w:r>
+        <w:t xml:space="preserve">Vertex paths are never differentiated past V-1, V-2 in practice.  </w:t>
+      </w:r>
+    </w:p>
+    <w:p/>
+    <w:p>
+      <w:pPr>
+        <w:jc w:val="center"/>
+        <w:rPr>
+          <w:b/>
+          <w:i/>
+          <w:u w:val="single"/>
+        </w:rPr>
+      </w:pPr>
+      <w:r>
+        <w:rPr>
+          <w:b/>
+          <w:i/>
+          <w:u w:val="single"/>
+        </w:rPr>
+        <w:t>Examining Subgraphs (S</w:t>
+      </w:r>
+      <w:r>
+        <w:rPr>
+          <w:b/>
+          <w:i/>
+          <w:u w:val="single"/>
+        </w:rPr>
+        <w:t>)</w:t>
+      </w:r>
+    </w:p>
+    <w:p/>
+    <w:p>
+      <w:pPr>
+        <w:rPr>
+          <w:b/>
+        </w:rPr>
+      </w:pPr>
+      <w:r>
+        <w:rPr>
+          <w:b/>
+        </w:rPr>
+        <w:t>S1:</w:t>
+      </w:r>
+      <w:r>
+        <w:rPr>
+          <w:b/>
+        </w:rPr>
+        <w:tab/>
+      </w:r>
+      <w:proofErr w:type="spellStart"/>
+      <w:proofErr w:type="gramStart"/>
+      <w:r>
+        <w:rPr>
+          <w:b/>
+        </w:rPr>
+        <w:t>PEquals</w:t>
+      </w:r>
+      <w:proofErr w:type="spellEnd"/>
+      <w:r>
+        <w:rPr>
+          <w:b/>
+        </w:rPr>
+        <w:t>(</w:t>
+      </w:r>
+      <w:proofErr w:type="gramEnd"/>
+      <w:r>
+        <w:rPr>
+          <w:b/>
+        </w:rPr>
         <w:t xml:space="preserve">G, H) </w:t>
       </w:r>
       <w:r>
@@ -2680,6 +2792,357 @@
       <w:r>
         <w:t>Note that this proposition makes the paths invariant LESS descriptive, not more descriptive.</w:t>
       </w:r>
+    </w:p>
+    <w:p>
+      <w:pPr>
+        <w:rPr>
+          <w:b/>
+        </w:rPr>
+      </w:pPr>
+    </w:p>
+    <w:p>
+      <w:pPr>
+        <w:rPr>
+          <w:b/>
+        </w:rPr>
+      </w:pPr>
+    </w:p>
+    <w:p>
+      <w:pPr>
+        <w:rPr>
+          <w:b/>
+        </w:rPr>
+      </w:pPr>
+    </w:p>
+    <w:p>
+      <w:pPr>
+        <w:rPr>
+          <w:b/>
+        </w:rPr>
+      </w:pPr>
+    </w:p>
+    <w:p>
+      <w:pPr>
+        <w:rPr>
+          <w:b/>
+        </w:rPr>
+      </w:pPr>
+    </w:p>
+    <w:p>
+      <w:pPr>
+        <w:rPr>
+          <w:b/>
+        </w:rPr>
+      </w:pPr>
+    </w:p>
+    <w:p>
+      <w:pPr>
+        <w:rPr>
+          <w:b/>
+        </w:rPr>
+      </w:pPr>
+    </w:p>
+    <w:p>
+      <w:pPr>
+        <w:rPr>
+          <w:b/>
+        </w:rPr>
+      </w:pPr>
+    </w:p>
+    <w:p>
+      <w:pPr>
+        <w:rPr>
+          <w:b/>
+        </w:rPr>
+      </w:pPr>
+    </w:p>
+    <w:p>
+      <w:pPr>
+        <w:rPr>
+          <w:b/>
+        </w:rPr>
+      </w:pPr>
+    </w:p>
+    <w:p>
+      <w:pPr>
+        <w:rPr>
+          <w:b/>
+        </w:rPr>
+      </w:pPr>
+    </w:p>
+    <w:p>
+      <w:pPr>
+        <w:rPr>
+          <w:b/>
+        </w:rPr>
+      </w:pPr>
+    </w:p>
+    <w:p>
+      <w:pPr>
+        <w:rPr>
+          <w:b/>
+        </w:rPr>
+      </w:pPr>
+    </w:p>
+    <w:p>
+      <w:pPr>
+        <w:rPr>
+          <w:b/>
+        </w:rPr>
+      </w:pPr>
+    </w:p>
+    <w:p>
+      <w:pPr>
+        <w:rPr>
+          <w:b/>
+        </w:rPr>
+      </w:pPr>
+    </w:p>
+    <w:p>
+      <w:pPr>
+        <w:rPr>
+          <w:b/>
+        </w:rPr>
+      </w:pPr>
+    </w:p>
+    <w:p>
+      <w:pPr>
+        <w:rPr>
+          <w:b/>
+        </w:rPr>
+      </w:pPr>
+    </w:p>
+    <w:p>
+      <w:pPr>
+        <w:rPr>
+          <w:b/>
+        </w:rPr>
+      </w:pPr>
+    </w:p>
+    <w:p>
+      <w:pPr>
+        <w:rPr>
+          <w:b/>
+        </w:rPr>
+      </w:pPr>
+    </w:p>
+    <w:p>
+      <w:pPr>
+        <w:rPr>
+          <w:b/>
+        </w:rPr>
+      </w:pPr>
+    </w:p>
+    <w:p>
+      <w:pPr>
+        <w:rPr>
+          <w:b/>
+        </w:rPr>
+      </w:pPr>
+    </w:p>
+    <w:p>
+      <w:pPr>
+        <w:rPr>
+          <w:b/>
+        </w:rPr>
+      </w:pPr>
+    </w:p>
+    <w:p>
+      <w:pPr>
+        <w:rPr>
+          <w:b/>
+        </w:rPr>
+      </w:pPr>
+    </w:p>
+    <w:p>
+      <w:pPr>
+        <w:rPr>
+          <w:b/>
+        </w:rPr>
+      </w:pPr>
+    </w:p>
+    <w:p>
+      <w:pPr>
+        <w:rPr>
+          <w:b/>
+        </w:rPr>
+      </w:pPr>
+    </w:p>
+    <w:p>
+      <w:pPr>
+        <w:rPr>
+          <w:b/>
+        </w:rPr>
+      </w:pPr>
+    </w:p>
+    <w:p>
+      <w:pPr>
+        <w:rPr>
+          <w:b/>
+        </w:rPr>
+      </w:pPr>
+    </w:p>
+    <w:p>
+      <w:pPr>
+        <w:rPr>
+          <w:b/>
+        </w:rPr>
+      </w:pPr>
+    </w:p>
+    <w:p>
+      <w:pPr>
+        <w:rPr>
+          <w:b/>
+        </w:rPr>
+      </w:pPr>
+    </w:p>
+    <w:p>
+      <w:pPr>
+        <w:rPr>
+          <w:b/>
+        </w:rPr>
+      </w:pPr>
+    </w:p>
+    <w:p>
+      <w:pPr>
+        <w:rPr>
+          <w:b/>
+        </w:rPr>
+      </w:pPr>
+    </w:p>
+    <w:p>
+      <w:pPr>
+        <w:rPr>
+          <w:b/>
+        </w:rPr>
+      </w:pPr>
+    </w:p>
+    <w:p>
+      <w:pPr>
+        <w:rPr>
+          <w:b/>
+        </w:rPr>
+      </w:pPr>
+    </w:p>
+    <w:p>
+      <w:pPr>
+        <w:rPr>
+          <w:b/>
+        </w:rPr>
+      </w:pPr>
+    </w:p>
+    <w:p>
+      <w:pPr>
+        <w:rPr>
+          <w:b/>
+        </w:rPr>
+      </w:pPr>
+    </w:p>
+    <w:p>
+      <w:pPr>
+        <w:rPr>
+          <w:b/>
+        </w:rPr>
+      </w:pPr>
+    </w:p>
+    <w:p>
+      <w:pPr>
+        <w:rPr>
+          <w:b/>
+        </w:rPr>
+      </w:pPr>
+    </w:p>
+    <w:p>
+      <w:pPr>
+        <w:jc w:val="center"/>
+        <w:rPr>
+          <w:b/>
+          <w:i/>
+          <w:u w:val="single"/>
+        </w:rPr>
+      </w:pPr>
+    </w:p>
+    <w:p>
+      <w:pPr>
+        <w:jc w:val="center"/>
+        <w:rPr>
+          <w:b/>
+          <w:i/>
+          <w:u w:val="single"/>
+        </w:rPr>
+      </w:pPr>
+      <w:r>
+        <w:rPr>
+          <w:b/>
+          <w:i/>
+          <w:u w:val="single"/>
+        </w:rPr>
+        <w:t>Augmentation Of Graphs (U)</w:t>
+      </w:r>
+    </w:p>
+    <w:p>
+      <w:pPr>
+        <w:rPr>
+          <w:b/>
+        </w:rPr>
+      </w:pPr>
+    </w:p>
+    <w:p>
+      <w:pPr>
+        <w:rPr>
+          <w:b/>
+        </w:rPr>
+      </w:pPr>
+      <w:r>
+        <w:rPr>
+          <w:b/>
+        </w:rPr>
+        <w:t>U1: If a graph has two co-paths nodes, then the two graphs generated by tagging the graph first by the first, then by the second (one node) will result in co-paths graphs.</w:t>
+      </w:r>
+    </w:p>
+    <w:p>
+      <w:pPr>
+        <w:pStyle w:val="ListParagraph"/>
+        <w:numPr>
+          <w:ilvl w:val="0"/>
+          <w:numId w:val="4"/>
+        </w:numPr>
+      </w:pPr>
+      <w:r>
+        <w:t xml:space="preserve">Status: </w:t>
+      </w:r>
+      <w:r>
+        <w:rPr>
+          <w:highlight w:val="red"/>
+        </w:rPr>
+        <w:t>False</w:t>
+      </w:r>
+    </w:p>
+    <w:p>
+      <w:pPr>
+        <w:pStyle w:val="ListParagraph"/>
+        <w:numPr>
+          <w:ilvl w:val="0"/>
+          <w:numId w:val="4"/>
+        </w:numPr>
+      </w:pPr>
+      <w:r>
+        <w:t>The implications of this are really huge.</w:t>
+      </w:r>
+    </w:p>
+    <w:p>
+      <w:pPr>
+        <w:rPr>
+          <w:b/>
+        </w:rPr>
+      </w:pPr>
+    </w:p>
+    <w:p>
+      <w:pPr>
+        <w:rPr>
+          <w:b/>
+        </w:rPr>
+      </w:pPr>
     </w:p>
     <w:p>
       <w:pPr>
@@ -5323,7 +5786,7 @@
 </file>
 
 <file path=customXml/itemProps1.xml><?xml version="1.0" encoding="utf-8"?>
-<ds:datastoreItem xmlns:ds="http://schemas.openxmlformats.org/officeDocument/2006/customXml" ds:itemID="{0BA54CAE-5A07-4845-9A9C-50CBE9D34BBA}">
+<ds:datastoreItem xmlns:ds="http://schemas.openxmlformats.org/officeDocument/2006/customXml" ds:itemID="{A8487E5A-5F21-D04A-B88E-DD2104C8B08B}">
   <ds:schemaRefs>
     <ds:schemaRef ds:uri="http://schemas.openxmlformats.org/officeDocument/2006/bibliography"/>
   </ds:schemaRefs>

</xml_diff>